<commit_message>
updated files with lessons
</commit_message>
<xml_diff>
--- a/1 семинар/ДЗ 1.docx
+++ b/1 семинар/ДЗ 1.docx
@@ -85,6 +85,66 @@
           <w:lang w:eastAsia="ru-RU"/>
         </w:rPr>
         <w:drawing>
+          <wp:inline distT="0" distB="0" distL="0" distR="0" wp14:anchorId="1D3D897A" wp14:editId="34C2D37A">
+            <wp:extent cx="5695950" cy="1123145"/>
+            <wp:effectExtent l="0" t="0" r="0" b="1270"/>
+            <wp:docPr id="5" name="Рисунок 5"/>
+            <wp:cNvGraphicFramePr>
+              <a:graphicFrameLocks xmlns:a="http://schemas.openxmlformats.org/drawingml/2006/main" noChangeAspect="1"/>
+            </wp:cNvGraphicFramePr>
+            <a:graphic xmlns:a="http://schemas.openxmlformats.org/drawingml/2006/main">
+              <a:graphicData uri="http://schemas.openxmlformats.org/drawingml/2006/picture">
+                <pic:pic xmlns:pic="http://schemas.openxmlformats.org/drawingml/2006/picture">
+                  <pic:nvPicPr>
+                    <pic:cNvPr id="1" name=""/>
+                    <pic:cNvPicPr/>
+                  </pic:nvPicPr>
+                  <pic:blipFill rotWithShape="1">
+                    <a:blip r:embed="rId6"/>
+                    <a:srcRect l="14715" t="24368" r="13727" b="50546"/>
+                    <a:stretch/>
+                  </pic:blipFill>
+                  <pic:spPr bwMode="auto">
+                    <a:xfrm>
+                      <a:off x="0" y="0"/>
+                      <a:ext cx="5756366" cy="1135058"/>
+                    </a:xfrm>
+                    <a:prstGeom prst="rect">
+                      <a:avLst/>
+                    </a:prstGeom>
+                    <a:ln>
+                      <a:noFill/>
+                    </a:ln>
+                    <a:extLst>
+                      <a:ext uri="{53640926-AAD7-44D8-BBD7-CCE9431645EC}">
+                        <a14:shadowObscured xmlns:a14="http://schemas.microsoft.com/office/drawing/2010/main"/>
+                      </a:ext>
+                    </a:extLst>
+                  </pic:spPr>
+                </pic:pic>
+              </a:graphicData>
+            </a:graphic>
+          </wp:inline>
+        </w:drawing>
+      </w:r>
+    </w:p>
+    <w:p>
+      <w:pPr>
+        <w:spacing w:before="100" w:beforeAutospacing="1" w:after="100" w:afterAutospacing="1" w:line="240" w:lineRule="auto"/>
+        <w:rPr>
+          <w:rFonts w:ascii="Times New Roman" w:eastAsia="Times New Roman" w:hAnsi="Times New Roman" w:cs="Times New Roman"/>
+          <w:sz w:val="24"/>
+          <w:szCs w:val="24"/>
+          <w:lang w:eastAsia="ru-RU"/>
+        </w:rPr>
+      </w:pPr>
+      <w:bookmarkStart w:id="0" w:name="_GoBack"/>
+      <w:r>
+        <w:rPr>
+          <w:noProof/>
+          <w:lang w:eastAsia="ru-RU"/>
+        </w:rPr>
+        <w:drawing>
           <wp:inline distT="0" distB="0" distL="0" distR="0" wp14:anchorId="5A7C90F7" wp14:editId="1AAEE465">
             <wp:extent cx="6517407" cy="2800350"/>
             <wp:effectExtent l="0" t="0" r="0" b="0"/>
@@ -100,7 +160,7 @@
                     <pic:cNvPicPr/>
                   </pic:nvPicPr>
                   <pic:blipFill rotWithShape="1">
-                    <a:blip r:embed="rId6"/>
+                    <a:blip r:embed="rId7"/>
                     <a:srcRect l="6502" t="31179" r="15037" b="26682"/>
                     <a:stretch/>
                   </pic:blipFill>
@@ -127,6 +187,7 @@
           </wp:inline>
         </w:drawing>
       </w:r>
+      <w:bookmarkEnd w:id="0"/>
     </w:p>
     <w:p>
       <w:pPr>
@@ -160,7 +221,7 @@
                     <pic:cNvPicPr/>
                   </pic:nvPicPr>
                   <pic:blipFill rotWithShape="1">
-                    <a:blip r:embed="rId7"/>
+                    <a:blip r:embed="rId8"/>
                     <a:srcRect l="6501" t="30801" r="19119" b="23092"/>
                     <a:stretch/>
                   </pic:blipFill>
@@ -219,7 +280,7 @@
                     <pic:cNvPicPr/>
                   </pic:nvPicPr>
                   <pic:blipFill rotWithShape="1">
-                    <a:blip r:embed="rId8"/>
+                    <a:blip r:embed="rId9"/>
                     <a:srcRect l="6349" t="30990" r="17456" b="21013"/>
                     <a:stretch/>
                   </pic:blipFill>
@@ -268,8 +329,6 @@
         </w:rPr>
         <w:t>ДЗ</w:t>
       </w:r>
-      <w:bookmarkStart w:id="0" w:name="_GoBack"/>
-      <w:bookmarkEnd w:id="0"/>
     </w:p>
     <w:p>
       <w:pPr>
@@ -333,7 +392,27 @@
           <w:szCs w:val="24"/>
           <w:lang w:eastAsia="ru-RU"/>
         </w:rPr>
-        <w:t>Вы с командой хотите разработать умный электросамокат, который:</w:t>
+        <w:t xml:space="preserve">Вы с командой хотите разработать умный </w:t>
+      </w:r>
+      <w:proofErr w:type="spellStart"/>
+      <w:r>
+        <w:rPr>
+          <w:rFonts w:ascii="Times New Roman" w:eastAsia="Times New Roman" w:hAnsi="Times New Roman" w:cs="Times New Roman"/>
+          <w:sz w:val="24"/>
+          <w:szCs w:val="24"/>
+          <w:lang w:eastAsia="ru-RU"/>
+        </w:rPr>
+        <w:t>электросамокат</w:t>
+      </w:r>
+      <w:proofErr w:type="spellEnd"/>
+      <w:r>
+        <w:rPr>
+          <w:rFonts w:ascii="Times New Roman" w:eastAsia="Times New Roman" w:hAnsi="Times New Roman" w:cs="Times New Roman"/>
+          <w:sz w:val="24"/>
+          <w:szCs w:val="24"/>
+          <w:lang w:eastAsia="ru-RU"/>
+        </w:rPr>
+        <w:t>, который:</w:t>
       </w:r>
     </w:p>
     <w:p>
@@ -450,7 +529,27 @@
           <w:lang w:eastAsia="ru-RU"/>
         </w:rPr>
         <w:lastRenderedPageBreak/>
-        <w:t xml:space="preserve">У вас не хватает денег на разработку, и вы привлекаете инвестора. Чтобы понять, стоит ли инвестировать в вашу бизнес-идею, он просит показать прототип электросамоката. А также хочет, чтобы вы вели разработку по </w:t>
+        <w:t xml:space="preserve">У вас не хватает денег на разработку, и вы привлекаете инвестора. Чтобы понять, стоит ли инвестировать в вашу бизнес-идею, он просит показать прототип </w:t>
+      </w:r>
+      <w:proofErr w:type="spellStart"/>
+      <w:r>
+        <w:rPr>
+          <w:rFonts w:ascii="Times New Roman" w:eastAsia="Times New Roman" w:hAnsi="Times New Roman" w:cs="Times New Roman"/>
+          <w:sz w:val="24"/>
+          <w:szCs w:val="24"/>
+          <w:lang w:eastAsia="ru-RU"/>
+        </w:rPr>
+        <w:t>электросамоката</w:t>
+      </w:r>
+      <w:proofErr w:type="spellEnd"/>
+      <w:r>
+        <w:rPr>
+          <w:rFonts w:ascii="Times New Roman" w:eastAsia="Times New Roman" w:hAnsi="Times New Roman" w:cs="Times New Roman"/>
+          <w:sz w:val="24"/>
+          <w:szCs w:val="24"/>
+          <w:lang w:eastAsia="ru-RU"/>
+        </w:rPr>
+        <w:t xml:space="preserve">. А также хочет, чтобы вы вели разработку по </w:t>
       </w:r>
       <w:r>
         <w:rPr>

</xml_diff>